<commit_message>
added Installationsmanual and Slides
</commit_message>
<xml_diff>
--- a/docs/Installationsanleitung.docx
+++ b/docs/Installationsanleitung.docx
@@ -6,20 +6,691 @@
       <w:pPr>
         <w:pStyle w:val="Titel"/>
       </w:pPr>
+      <w:r>
+        <w:t>Installationsanleitung</w:t>
+      </w:r>
+      <w:r>
+        <w:t xml:space="preserve"> </w:t>
+      </w:r>
+      <w:proofErr w:type="spellStart"/>
+      <w:r>
+        <w:t>Blastshop</w:t>
+      </w:r>
+      <w:proofErr w:type="spellEnd"/>
+    </w:p>
+    <w:p>
+      <w:pPr>
+        <w:pStyle w:val="berschrift1"/>
+      </w:pPr>
+      <w:r>
+        <w:t>Voraussetzungen</w:t>
+      </w:r>
+    </w:p>
+    <w:p>
+      <w:pPr>
+        <w:pStyle w:val="berschrift3"/>
+      </w:pPr>
+      <w:r>
+        <w:t>JDK 7 oder neuer</w:t>
+      </w:r>
+    </w:p>
+    <w:p>
+      <w:r>
+        <w:t xml:space="preserve">Um das Play Framework Projekt </w:t>
+      </w:r>
+      <w:proofErr w:type="spellStart"/>
+      <w:r>
+        <w:t>Blastshop</w:t>
+      </w:r>
+      <w:proofErr w:type="spellEnd"/>
+      <w:r>
+        <w:t xml:space="preserve"> auszuführen, wird das JDK 7 oder neuer benötigt.</w:t>
+      </w:r>
+    </w:p>
+    <w:p>
+      <w:r>
+        <w:t xml:space="preserve">Versichern Sie sich, dass die Kommandozeilenbefehle </w:t>
+      </w:r>
+      <w:proofErr w:type="spellStart"/>
+      <w:r>
+        <w:rPr>
+          <w:bdr w:val="single" w:sz="4" w:space="0" w:color="A6A6A6" w:themeColor="background1" w:themeShade="A6"/>
+          <w:shd w:val="clear" w:color="auto" w:fill="F2F2F2" w:themeFill="background1" w:themeFillShade="F2"/>
+        </w:rPr>
+        <w:t>java</w:t>
+      </w:r>
+      <w:proofErr w:type="spellEnd"/>
+      <w:r>
+        <w:t xml:space="preserve"> und </w:t>
+      </w:r>
+      <w:proofErr w:type="spellStart"/>
+      <w:r>
+        <w:rPr>
+          <w:bdr w:val="single" w:sz="4" w:space="0" w:color="A6A6A6" w:themeColor="background1" w:themeShade="A6"/>
+          <w:shd w:val="clear" w:color="auto" w:fill="F2F2F2" w:themeFill="background1" w:themeFillShade="F2"/>
+        </w:rPr>
+        <w:t>javac</w:t>
+      </w:r>
+      <w:proofErr w:type="spellEnd"/>
+      <w:r>
+        <w:t xml:space="preserve"> in der Path Umgebungsvariable eingetragen sind. Dies können Sie testen, in dem Sie </w:t>
+      </w:r>
+      <w:proofErr w:type="spellStart"/>
+      <w:r>
+        <w:rPr>
+          <w:bdr w:val="single" w:sz="4" w:space="0" w:color="A6A6A6" w:themeColor="background1" w:themeShade="A6"/>
+          <w:shd w:val="clear" w:color="auto" w:fill="F2F2F2" w:themeFill="background1" w:themeFillShade="F2"/>
+        </w:rPr>
+        <w:t>java</w:t>
+      </w:r>
+      <w:proofErr w:type="spellEnd"/>
+      <w:r>
+        <w:rPr>
+          <w:bdr w:val="single" w:sz="4" w:space="0" w:color="A6A6A6" w:themeColor="background1" w:themeShade="A6"/>
+          <w:shd w:val="clear" w:color="auto" w:fill="F2F2F2" w:themeFill="background1" w:themeFillShade="F2"/>
+        </w:rPr>
+        <w:t xml:space="preserve"> –</w:t>
+      </w:r>
+      <w:proofErr w:type="spellStart"/>
+      <w:r>
+        <w:rPr>
+          <w:bdr w:val="single" w:sz="4" w:space="0" w:color="A6A6A6" w:themeColor="background1" w:themeShade="A6"/>
+          <w:shd w:val="clear" w:color="auto" w:fill="F2F2F2" w:themeFill="background1" w:themeFillShade="F2"/>
+        </w:rPr>
+        <w:t>version</w:t>
+      </w:r>
+      <w:proofErr w:type="spellEnd"/>
+      <w:r>
+        <w:t xml:space="preserve"> respektive </w:t>
+      </w:r>
+      <w:proofErr w:type="spellStart"/>
+      <w:r>
+        <w:rPr>
+          <w:bdr w:val="single" w:sz="4" w:space="0" w:color="A6A6A6" w:themeColor="background1" w:themeShade="A6"/>
+          <w:shd w:val="clear" w:color="auto" w:fill="F2F2F2" w:themeFill="background1" w:themeFillShade="F2"/>
+        </w:rPr>
+        <w:t>javac</w:t>
+      </w:r>
+      <w:proofErr w:type="spellEnd"/>
+      <w:r>
+        <w:rPr>
+          <w:bdr w:val="single" w:sz="4" w:space="0" w:color="A6A6A6" w:themeColor="background1" w:themeShade="A6"/>
+          <w:shd w:val="clear" w:color="auto" w:fill="F2F2F2" w:themeFill="background1" w:themeFillShade="F2"/>
+        </w:rPr>
+        <w:t xml:space="preserve"> –</w:t>
+      </w:r>
+      <w:proofErr w:type="spellStart"/>
+      <w:r>
+        <w:rPr>
+          <w:bdr w:val="single" w:sz="4" w:space="0" w:color="A6A6A6" w:themeColor="background1" w:themeShade="A6"/>
+          <w:shd w:val="clear" w:color="auto" w:fill="F2F2F2" w:themeFill="background1" w:themeFillShade="F2"/>
+        </w:rPr>
+        <w:t>version</w:t>
+      </w:r>
+      <w:proofErr w:type="spellEnd"/>
+      <w:r>
+        <w:t xml:space="preserve"> in der Kommandozeile eingeben und dann die jeweilige Version korrekt angezeigt wird.</w:t>
+      </w:r>
+    </w:p>
+    <w:p>
+      <w:pPr>
+        <w:pStyle w:val="berschrift3"/>
+      </w:pPr>
+      <w:r>
+        <w:t>Play Framework 2.</w:t>
+      </w:r>
       <w:bookmarkStart w:id="0" w:name="_GoBack"/>
-      <w:r>
-        <w:t>Installationsanleitung</w:t>
-      </w:r>
-    </w:p>
-    <w:bookmarkEnd w:id="0"/>
+      <w:bookmarkEnd w:id="0"/>
+      <w:r>
+        <w:t>2</w:t>
+      </w:r>
+      <w:r>
+        <w:t>.0</w:t>
+      </w:r>
+    </w:p>
+    <w:p>
+      <w:r>
+        <w:t>Laden Sie den Play Framework in der Version 2.2</w:t>
+      </w:r>
+      <w:r>
+        <w:t>.0</w:t>
+      </w:r>
+      <w:r>
+        <w:t xml:space="preserve"> herunter und entpacken Sie das Archiv. Fügen Sie anschliessend den Pfad, in den Sie den Framework entpackt haben, ebenfalls zu den </w:t>
+      </w:r>
+      <w:proofErr w:type="spellStart"/>
+      <w:r>
+        <w:t>Umgebungsvariabeln</w:t>
+      </w:r>
+      <w:proofErr w:type="spellEnd"/>
+      <w:r>
+        <w:t xml:space="preserve"> hinzu, so dass das Kommando </w:t>
+      </w:r>
+      <w:proofErr w:type="spellStart"/>
+      <w:r>
+        <w:rPr>
+          <w:bdr w:val="single" w:sz="4" w:space="0" w:color="A6A6A6" w:themeColor="background1" w:themeShade="A6"/>
+          <w:shd w:val="clear" w:color="auto" w:fill="F2F2F2" w:themeFill="background1" w:themeFillShade="F2"/>
+        </w:rPr>
+        <w:t>play</w:t>
+      </w:r>
+      <w:proofErr w:type="spellEnd"/>
+      <w:r>
+        <w:rPr>
+          <w:bdr w:val="single" w:sz="4" w:space="0" w:color="A6A6A6" w:themeColor="background1" w:themeShade="A6"/>
+          <w:shd w:val="clear" w:color="auto" w:fill="F2F2F2" w:themeFill="background1" w:themeFillShade="F2"/>
+        </w:rPr>
+        <w:t xml:space="preserve"> </w:t>
+      </w:r>
+      <w:proofErr w:type="spellStart"/>
+      <w:r>
+        <w:rPr>
+          <w:bdr w:val="single" w:sz="4" w:space="0" w:color="A6A6A6" w:themeColor="background1" w:themeShade="A6"/>
+          <w:shd w:val="clear" w:color="auto" w:fill="F2F2F2" w:themeFill="background1" w:themeFillShade="F2"/>
+        </w:rPr>
+        <w:t>help</w:t>
+      </w:r>
+      <w:proofErr w:type="spellEnd"/>
+      <w:r>
+        <w:t xml:space="preserve"> fehlerfrei ausgeführt werden kann.</w:t>
+      </w:r>
+    </w:p>
+    <w:p>
+      <w:r>
+        <w:t xml:space="preserve">Eine detaillierte Installationsanleitung befindet sich auf der Herstellerseite: </w:t>
+      </w:r>
+    </w:p>
+    <w:p>
+      <w:hyperlink r:id="rId5" w:history="1">
+        <w:r>
+          <w:rPr>
+            <w:rStyle w:val="Hyperlink"/>
+          </w:rPr>
+          <w:t>http://www.playframework.com/documentation/2.2.0/Installing</w:t>
+        </w:r>
+      </w:hyperlink>
+    </w:p>
+    <w:p>
+      <w:pPr>
+        <w:pStyle w:val="berschrift1"/>
+      </w:pPr>
+      <w:proofErr w:type="spellStart"/>
+      <w:r>
+        <w:t>Blastshop</w:t>
+      </w:r>
+      <w:proofErr w:type="spellEnd"/>
+      <w:r>
+        <w:t xml:space="preserve"> installieren</w:t>
+      </w:r>
+    </w:p>
+    <w:p>
+      <w:pPr>
+        <w:pStyle w:val="berschrift3"/>
+      </w:pPr>
+      <w:r>
+        <w:t>MySQL Datenbank erstellen</w:t>
+      </w:r>
+    </w:p>
+    <w:p>
+      <w:r>
+        <w:t>Auf dem lokalen MySQL-Datenbankserver sollte eine Datenbank mit folgender Konfiguration eingerichtet werden</w:t>
+      </w:r>
+      <w:r>
+        <w:t xml:space="preserve"> (gemäss Einstellung </w:t>
+      </w:r>
+      <w:r>
+        <w:t xml:space="preserve">db.default.url </w:t>
+      </w:r>
+      <w:r>
+        <w:t xml:space="preserve"> in </w:t>
+      </w:r>
+      <w:r>
+        <w:t xml:space="preserve">Datei </w:t>
+      </w:r>
+      <w:proofErr w:type="spellStart"/>
+      <w:r>
+        <w:t>conf</w:t>
+      </w:r>
+      <w:proofErr w:type="spellEnd"/>
+      <w:r>
+        <w:t>/</w:t>
+      </w:r>
+      <w:proofErr w:type="spellStart"/>
+      <w:r>
+        <w:t>application.conf</w:t>
+      </w:r>
+      <w:proofErr w:type="spellEnd"/>
+      <w:r>
+        <w:t>)</w:t>
+      </w:r>
+      <w:r>
+        <w:t>:</w:t>
+      </w:r>
+    </w:p>
+    <w:p>
+      <w:r>
+        <w:t xml:space="preserve">Datenbankserver: </w:t>
+      </w:r>
+      <w:r>
+        <w:tab/>
+      </w:r>
+      <w:proofErr w:type="spellStart"/>
+      <w:r>
+        <w:t>localhost</w:t>
+      </w:r>
+      <w:proofErr w:type="spellEnd"/>
+      <w:r>
+        <w:br/>
+        <w:t xml:space="preserve">Schema-Name: </w:t>
+      </w:r>
+      <w:r>
+        <w:tab/>
+        <w:t xml:space="preserve">     </w:t>
+      </w:r>
+      <w:r>
+        <w:tab/>
+      </w:r>
+      <w:proofErr w:type="spellStart"/>
+      <w:r>
+        <w:t>blastshop</w:t>
+      </w:r>
+      <w:proofErr w:type="spellEnd"/>
+      <w:r>
+        <w:br/>
+        <w:t xml:space="preserve">User: </w:t>
+      </w:r>
+      <w:r>
+        <w:tab/>
+      </w:r>
+      <w:r>
+        <w:tab/>
+        <w:t xml:space="preserve">     </w:t>
+      </w:r>
+      <w:r>
+        <w:tab/>
+      </w:r>
+      <w:proofErr w:type="spellStart"/>
+      <w:r>
+        <w:t>blastshop</w:t>
+      </w:r>
+      <w:proofErr w:type="spellEnd"/>
+      <w:r>
+        <w:tab/>
+        <w:t xml:space="preserve">(mit Vollzugriff auf Schema </w:t>
+      </w:r>
+      <w:proofErr w:type="spellStart"/>
+      <w:r>
+        <w:t>localhost</w:t>
+      </w:r>
+      <w:proofErr w:type="spellEnd"/>
+      <w:r>
+        <w:t>/</w:t>
+      </w:r>
+      <w:proofErr w:type="spellStart"/>
+      <w:r>
+        <w:t>blastshop</w:t>
+      </w:r>
+      <w:proofErr w:type="spellEnd"/>
+      <w:r>
+        <w:t>)</w:t>
+      </w:r>
+      <w:r>
+        <w:br/>
+        <w:t xml:space="preserve">Passwort: </w:t>
+      </w:r>
+      <w:r>
+        <w:tab/>
+        <w:t xml:space="preserve">     </w:t>
+      </w:r>
+      <w:r>
+        <w:tab/>
+      </w:r>
+      <w:r>
+        <w:t>bla5tshop</w:t>
+      </w:r>
+    </w:p>
+    <w:p>
+      <w:pPr>
+        <w:pStyle w:val="berschrift3"/>
+      </w:pPr>
+      <w:r>
+        <w:t>Programm-/</w:t>
+      </w:r>
+      <w:proofErr w:type="spellStart"/>
+      <w:r>
+        <w:t>Sourcecode</w:t>
+      </w:r>
+      <w:proofErr w:type="spellEnd"/>
+      <w:r>
+        <w:t xml:space="preserve">-Dateien </w:t>
+      </w:r>
+      <w:proofErr w:type="spellStart"/>
+      <w:r>
+        <w:t>heruntenladen</w:t>
+      </w:r>
+      <w:proofErr w:type="spellEnd"/>
+    </w:p>
+    <w:p>
+      <w:r>
+        <w:t xml:space="preserve">Zum Installieren des </w:t>
+      </w:r>
+      <w:proofErr w:type="spellStart"/>
+      <w:r>
+        <w:t>Blastshops</w:t>
+      </w:r>
+      <w:proofErr w:type="spellEnd"/>
+      <w:r>
+        <w:t xml:space="preserve"> das ganze Projekt ch.bfh.bti7054.w2013.p.blastshop von </w:t>
+      </w:r>
+      <w:proofErr w:type="spellStart"/>
+      <w:r>
+        <w:t>GitHub</w:t>
+      </w:r>
+      <w:proofErr w:type="spellEnd"/>
+      <w:r>
+        <w:t xml:space="preserve"> herunterladen und in einem Verzeichnis Ihrer Wahl ablegen. </w:t>
+      </w:r>
+    </w:p>
+    <w:p>
+      <w:pPr>
+        <w:pStyle w:val="berschrift3"/>
+      </w:pPr>
+      <w:r>
+        <w:t>Das Projekt ausführen</w:t>
+      </w:r>
+    </w:p>
+    <w:p>
+      <w:r>
+        <w:t>In der Kommandozeile sicherstellen, dass das aktuelle Verzeichnis dem Projektverzeichnis entspricht. Nun können Sie m</w:t>
+      </w:r>
+      <w:r>
+        <w:t xml:space="preserve">it dem Befehl </w:t>
+      </w:r>
+      <w:proofErr w:type="spellStart"/>
+      <w:r>
+        <w:rPr>
+          <w:bdr w:val="single" w:sz="4" w:space="0" w:color="A6A6A6" w:themeColor="background1" w:themeShade="A6"/>
+          <w:shd w:val="clear" w:color="auto" w:fill="F2F2F2" w:themeFill="background1" w:themeFillShade="F2"/>
+        </w:rPr>
+        <w:t>play</w:t>
+      </w:r>
+      <w:proofErr w:type="spellEnd"/>
+      <w:r>
+        <w:rPr>
+          <w:bdr w:val="single" w:sz="4" w:space="0" w:color="A6A6A6" w:themeColor="background1" w:themeShade="A6"/>
+          <w:shd w:val="clear" w:color="auto" w:fill="F2F2F2" w:themeFill="background1" w:themeFillShade="F2"/>
+        </w:rPr>
+        <w:t xml:space="preserve"> </w:t>
+      </w:r>
+      <w:proofErr w:type="spellStart"/>
+      <w:r>
+        <w:rPr>
+          <w:bdr w:val="single" w:sz="4" w:space="0" w:color="A6A6A6" w:themeColor="background1" w:themeShade="A6"/>
+          <w:shd w:val="clear" w:color="auto" w:fill="F2F2F2" w:themeFill="background1" w:themeFillShade="F2"/>
+        </w:rPr>
+        <w:t>run</w:t>
+      </w:r>
+      <w:proofErr w:type="spellEnd"/>
+      <w:r>
+        <w:t xml:space="preserve"> das Projekt </w:t>
+      </w:r>
+      <w:r>
+        <w:t>starten</w:t>
+      </w:r>
+      <w:r>
+        <w:t>:</w:t>
+      </w:r>
+    </w:p>
+    <w:p>
+      <w:r>
+        <w:drawing>
+          <wp:inline distT="0" distB="0" distL="0" distR="0" wp14:anchorId="7A984962" wp14:editId="4B3816C4">
+            <wp:extent cx="4429125" cy="1362075"/>
+            <wp:effectExtent l="0" t="0" r="9525" b="9525"/>
+            <wp:docPr id="1" name="Grafik 1"/>
+            <wp:cNvGraphicFramePr>
+              <a:graphicFrameLocks xmlns:a="http://schemas.openxmlformats.org/drawingml/2006/main" noChangeAspect="1"/>
+            </wp:cNvGraphicFramePr>
+            <a:graphic xmlns:a="http://schemas.openxmlformats.org/drawingml/2006/main">
+              <a:graphicData uri="http://schemas.openxmlformats.org/drawingml/2006/picture">
+                <pic:pic xmlns:pic="http://schemas.openxmlformats.org/drawingml/2006/picture">
+                  <pic:nvPicPr>
+                    <pic:cNvPr id="0" name=""/>
+                    <pic:cNvPicPr/>
+                  </pic:nvPicPr>
+                  <pic:blipFill rotWithShape="1">
+                    <a:blip r:embed="rId6"/>
+                    <a:srcRect l="1" r="23106" b="53115"/>
+                    <a:stretch/>
+                  </pic:blipFill>
+                  <pic:spPr bwMode="auto">
+                    <a:xfrm>
+                      <a:off x="0" y="0"/>
+                      <a:ext cx="4429653" cy="1362237"/>
+                    </a:xfrm>
+                    <a:prstGeom prst="rect">
+                      <a:avLst/>
+                    </a:prstGeom>
+                    <a:ln>
+                      <a:noFill/>
+                    </a:ln>
+                    <a:extLst>
+                      <a:ext uri="{53640926-AAD7-44D8-BBD7-CCE9431645EC}">
+                        <a14:shadowObscured xmlns:a14="http://schemas.microsoft.com/office/drawing/2010/main"/>
+                      </a:ext>
+                    </a:extLst>
+                  </pic:spPr>
+                </pic:pic>
+              </a:graphicData>
+            </a:graphic>
+          </wp:inline>
+        </w:drawing>
+      </w:r>
+    </w:p>
+    <w:p>
+      <w:r>
+        <w:lastRenderedPageBreak/>
+        <w:t xml:space="preserve">Der Befehl startet das SBT-Tool, welches alle benötigten Library-Abhängigkeiten selbstständig </w:t>
+      </w:r>
+      <w:proofErr w:type="gramStart"/>
+      <w:r>
+        <w:t>herunterladet</w:t>
+      </w:r>
+      <w:proofErr w:type="gramEnd"/>
+      <w:r>
+        <w:t xml:space="preserve"> und anschliessend eine JVM </w:t>
+      </w:r>
+      <w:proofErr w:type="spellStart"/>
+      <w:r>
+        <w:t>aufstartet</w:t>
+      </w:r>
+      <w:proofErr w:type="spellEnd"/>
+      <w:r>
+        <w:t xml:space="preserve">, welche auf die URL </w:t>
+      </w:r>
+      <w:r>
+        <w:rPr>
+          <w:b/>
+        </w:rPr>
+        <w:t>http://localhost:9000</w:t>
+      </w:r>
+      <w:r>
+        <w:t xml:space="preserve"> hört.</w:t>
+      </w:r>
+    </w:p>
+    <w:p>
+      <w:pPr>
+        <w:pStyle w:val="berschrift3"/>
+      </w:pPr>
+      <w:r>
+        <w:t>Das Projekt kompilieren (inkl. automatisches Datenbankschema-Nachführen)</w:t>
+      </w:r>
+    </w:p>
+    <w:p>
+      <w:r>
+        <w:t>Während dem ersten Aufruf der URL</w:t>
+      </w:r>
+      <w:r>
+        <w:t xml:space="preserve"> </w:t>
+      </w:r>
+      <w:r>
+        <w:rPr>
+          <w:b/>
+        </w:rPr>
+        <w:t>http://localhost:9000</w:t>
+      </w:r>
+      <w:r>
+        <w:t xml:space="preserve"> </w:t>
+      </w:r>
+      <w:r>
+        <w:t>wird das gesamte Projekt kompiliert</w:t>
+      </w:r>
+      <w:r>
+        <w:t xml:space="preserve"> und </w:t>
+      </w:r>
+      <w:proofErr w:type="spellStart"/>
+      <w:r>
+        <w:t>aufgestartet</w:t>
+      </w:r>
+      <w:proofErr w:type="spellEnd"/>
+      <w:r>
+        <w:t>.</w:t>
+      </w:r>
+    </w:p>
+    <w:p>
+      <w:r>
+        <w:t>Nach dem erfolgreichen Verbinden mit der Datenbank wird das Datenbankschema geprüft und, wenn inkorrekt, eine entsprechende Fehlerseite im Browser ausgegeben:</w:t>
+      </w:r>
+    </w:p>
+    <w:p>
+      <w:r>
+        <w:drawing>
+          <wp:inline distT="0" distB="0" distL="0" distR="0" wp14:anchorId="112C2298" wp14:editId="6A999E31">
+            <wp:extent cx="5762625" cy="2333625"/>
+            <wp:effectExtent l="0" t="0" r="0" b="9525"/>
+            <wp:docPr id="3" name="Grafik 3"/>
+            <wp:cNvGraphicFramePr>
+              <a:graphicFrameLocks xmlns:a="http://schemas.openxmlformats.org/drawingml/2006/main" noChangeAspect="1"/>
+            </wp:cNvGraphicFramePr>
+            <a:graphic xmlns:a="http://schemas.openxmlformats.org/drawingml/2006/main">
+              <a:graphicData uri="http://schemas.openxmlformats.org/drawingml/2006/picture">
+                <pic:pic xmlns:pic="http://schemas.openxmlformats.org/drawingml/2006/picture">
+                  <pic:nvPicPr>
+                    <pic:cNvPr id="0" name=""/>
+                    <pic:cNvPicPr/>
+                  </pic:nvPicPr>
+                  <pic:blipFill rotWithShape="1">
+                    <a:blip r:embed="rId7"/>
+                    <a:srcRect b="31332"/>
+                    <a:stretch/>
+                  </pic:blipFill>
+                  <pic:spPr bwMode="auto">
+                    <a:xfrm>
+                      <a:off x="0" y="0"/>
+                      <a:ext cx="5760720" cy="2332854"/>
+                    </a:xfrm>
+                    <a:prstGeom prst="rect">
+                      <a:avLst/>
+                    </a:prstGeom>
+                    <a:ln>
+                      <a:noFill/>
+                    </a:ln>
+                    <a:extLst>
+                      <a:ext uri="{53640926-AAD7-44D8-BBD7-CCE9431645EC}">
+                        <a14:shadowObscured xmlns:a14="http://schemas.microsoft.com/office/drawing/2010/main"/>
+                      </a:ext>
+                    </a:extLst>
+                  </pic:spPr>
+                </pic:pic>
+              </a:graphicData>
+            </a:graphic>
+          </wp:inline>
+        </w:drawing>
+      </w:r>
+    </w:p>
+    <w:p>
+      <w:r>
+        <w:t>Durch bestätigen mittels „</w:t>
+      </w:r>
+      <w:proofErr w:type="spellStart"/>
+      <w:r>
+        <w:t>Apply</w:t>
+      </w:r>
+      <w:proofErr w:type="spellEnd"/>
+      <w:r>
+        <w:t xml:space="preserve"> </w:t>
+      </w:r>
+      <w:proofErr w:type="spellStart"/>
+      <w:r>
+        <w:t>this</w:t>
+      </w:r>
+      <w:proofErr w:type="spellEnd"/>
+      <w:r>
+        <w:t xml:space="preserve"> Script </w:t>
+      </w:r>
+      <w:proofErr w:type="spellStart"/>
+      <w:r>
+        <w:t>now</w:t>
+      </w:r>
+      <w:proofErr w:type="spellEnd"/>
+      <w:r>
+        <w:t>“ wird das Schema neu erstellt und mit Testdaten befüllt. Dieser Vorgang dauert eine Weile, weil bereits relativ viele Daten eingelesen werden. In der Konsole kann das Geschehen mitverfolgt werden.</w:t>
+      </w:r>
+    </w:p>
     <w:p/>
     <w:p>
-      <w:proofErr w:type="spellStart"/>
-      <w:r>
-        <w:t>ToDo</w:t>
-      </w:r>
-      <w:proofErr w:type="spellEnd"/>
-    </w:p>
+      <w:r>
+        <w:t xml:space="preserve">Sobald das Aktualisieren der Datenbank abgeschlossen ist, wird im Browser die Homepage des Shops angezeigt und in der Konsole die </w:t>
+      </w:r>
+      <w:proofErr w:type="spellStart"/>
+      <w:r>
+        <w:t>Application</w:t>
+      </w:r>
+      <w:proofErr w:type="spellEnd"/>
+      <w:r>
+        <w:t xml:space="preserve"> startet Meldung ausgegeben:</w:t>
+      </w:r>
+    </w:p>
+    <w:p>
+      <w:r>
+        <w:drawing>
+          <wp:inline distT="0" distB="0" distL="0" distR="0" wp14:anchorId="5B4AD92D" wp14:editId="0638DDE0">
+            <wp:extent cx="4926158" cy="2495550"/>
+            <wp:effectExtent l="0" t="0" r="8255" b="0"/>
+            <wp:docPr id="2" name="Grafik 2"/>
+            <wp:cNvGraphicFramePr>
+              <a:graphicFrameLocks xmlns:a="http://schemas.openxmlformats.org/drawingml/2006/main" noChangeAspect="1"/>
+            </wp:cNvGraphicFramePr>
+            <a:graphic xmlns:a="http://schemas.openxmlformats.org/drawingml/2006/main">
+              <a:graphicData uri="http://schemas.openxmlformats.org/drawingml/2006/picture">
+                <pic:pic xmlns:pic="http://schemas.openxmlformats.org/drawingml/2006/picture">
+                  <pic:nvPicPr>
+                    <pic:cNvPr id="0" name=""/>
+                    <pic:cNvPicPr/>
+                  </pic:nvPicPr>
+                  <pic:blipFill>
+                    <a:blip r:embed="rId8"/>
+                    <a:stretch>
+                      <a:fillRect/>
+                    </a:stretch>
+                  </pic:blipFill>
+                  <pic:spPr>
+                    <a:xfrm>
+                      <a:off x="0" y="0"/>
+                      <a:ext cx="4932381" cy="2498703"/>
+                    </a:xfrm>
+                    <a:prstGeom prst="rect">
+                      <a:avLst/>
+                    </a:prstGeom>
+                  </pic:spPr>
+                </pic:pic>
+              </a:graphicData>
+            </a:graphic>
+          </wp:inline>
+        </w:drawing>
+      </w:r>
+    </w:p>
+    <w:p/>
     <w:sectPr>
       <w:pgSz w:w="11906" w:h="16838"/>
       <w:pgMar w:top="1417" w:right="1417" w:bottom="1134" w:left="1417" w:header="708" w:footer="708" w:gutter="0"/>
@@ -190,6 +861,71 @@
     <w:name w:val="Normal"/>
     <w:qFormat/>
   </w:style>
+  <w:style w:type="paragraph" w:styleId="berschrift1">
+    <w:name w:val="heading 1"/>
+    <w:basedOn w:val="Standard"/>
+    <w:next w:val="Standard"/>
+    <w:link w:val="berschrift1Zchn"/>
+    <w:uiPriority w:val="9"/>
+    <w:qFormat/>
+    <w:rsid w:val="009B216F"/>
+    <w:pPr>
+      <w:keepNext/>
+      <w:keepLines/>
+      <w:spacing w:before="480" w:after="0"/>
+      <w:outlineLvl w:val="0"/>
+    </w:pPr>
+    <w:rPr>
+      <w:rFonts w:asciiTheme="majorHAnsi" w:eastAsiaTheme="majorEastAsia" w:hAnsiTheme="majorHAnsi" w:cstheme="majorBidi"/>
+      <w:b/>
+      <w:bCs/>
+      <w:color w:val="365F91" w:themeColor="accent1" w:themeShade="BF"/>
+      <w:sz w:val="28"/>
+      <w:szCs w:val="28"/>
+    </w:rPr>
+  </w:style>
+  <w:style w:type="paragraph" w:styleId="berschrift2">
+    <w:name w:val="heading 2"/>
+    <w:basedOn w:val="Standard"/>
+    <w:link w:val="berschrift2Zchn"/>
+    <w:uiPriority w:val="9"/>
+    <w:qFormat/>
+    <w:rsid w:val="009B216F"/>
+    <w:pPr>
+      <w:spacing w:before="100" w:beforeAutospacing="1" w:after="100" w:afterAutospacing="1" w:line="240" w:lineRule="auto"/>
+      <w:outlineLvl w:val="1"/>
+    </w:pPr>
+    <w:rPr>
+      <w:rFonts w:ascii="Times New Roman" w:eastAsia="Times New Roman" w:hAnsi="Times New Roman" w:cs="Times New Roman"/>
+      <w:b/>
+      <w:bCs/>
+      <w:sz w:val="36"/>
+      <w:szCs w:val="36"/>
+      <w:lang w:eastAsia="de-CH"/>
+    </w:rPr>
+  </w:style>
+  <w:style w:type="paragraph" w:styleId="berschrift3">
+    <w:name w:val="heading 3"/>
+    <w:basedOn w:val="Standard"/>
+    <w:next w:val="Standard"/>
+    <w:link w:val="berschrift3Zchn"/>
+    <w:uiPriority w:val="9"/>
+    <w:unhideWhenUsed/>
+    <w:qFormat/>
+    <w:rsid w:val="009B216F"/>
+    <w:pPr>
+      <w:keepNext/>
+      <w:keepLines/>
+      <w:spacing w:before="200" w:after="0"/>
+      <w:outlineLvl w:val="2"/>
+    </w:pPr>
+    <w:rPr>
+      <w:rFonts w:asciiTheme="majorHAnsi" w:eastAsiaTheme="majorEastAsia" w:hAnsiTheme="majorHAnsi" w:cstheme="majorBidi"/>
+      <w:b/>
+      <w:bCs/>
+      <w:color w:val="4F81BD" w:themeColor="accent1"/>
+    </w:rPr>
+  </w:style>
   <w:style w:type="character" w:default="1" w:styleId="Absatz-Standardschriftart">
     <w:name w:val="Default Paragraph Font"/>
     <w:uiPriority w:val="1"/>
@@ -254,6 +990,197 @@
       <w:kern w:val="28"/>
       <w:sz w:val="52"/>
       <w:szCs w:val="52"/>
+    </w:rPr>
+  </w:style>
+  <w:style w:type="character" w:customStyle="1" w:styleId="berschrift2Zchn">
+    <w:name w:val="Überschrift 2 Zchn"/>
+    <w:basedOn w:val="Absatz-Standardschriftart"/>
+    <w:link w:val="berschrift2"/>
+    <w:uiPriority w:val="9"/>
+    <w:rsid w:val="009B216F"/>
+    <w:rPr>
+      <w:rFonts w:ascii="Times New Roman" w:eastAsia="Times New Roman" w:hAnsi="Times New Roman" w:cs="Times New Roman"/>
+      <w:b/>
+      <w:bCs/>
+      <w:sz w:val="36"/>
+      <w:szCs w:val="36"/>
+      <w:lang w:eastAsia="de-CH"/>
+    </w:rPr>
+  </w:style>
+  <w:style w:type="paragraph" w:styleId="StandardWeb">
+    <w:name w:val="Normal (Web)"/>
+    <w:basedOn w:val="Standard"/>
+    <w:uiPriority w:val="99"/>
+    <w:semiHidden/>
+    <w:unhideWhenUsed/>
+    <w:rsid w:val="009B216F"/>
+    <w:pPr>
+      <w:spacing w:before="100" w:beforeAutospacing="1" w:after="100" w:afterAutospacing="1" w:line="240" w:lineRule="auto"/>
+    </w:pPr>
+    <w:rPr>
+      <w:rFonts w:ascii="Times New Roman" w:eastAsia="Times New Roman" w:hAnsi="Times New Roman" w:cs="Times New Roman"/>
+      <w:sz w:val="24"/>
+      <w:szCs w:val="24"/>
+      <w:lang w:eastAsia="de-CH"/>
+    </w:rPr>
+  </w:style>
+  <w:style w:type="character" w:customStyle="1" w:styleId="apple-converted-space">
+    <w:name w:val="apple-converted-space"/>
+    <w:basedOn w:val="Absatz-Standardschriftart"/>
+    <w:rsid w:val="009B216F"/>
+  </w:style>
+  <w:style w:type="character" w:styleId="Hyperlink">
+    <w:name w:val="Hyperlink"/>
+    <w:basedOn w:val="Absatz-Standardschriftart"/>
+    <w:uiPriority w:val="99"/>
+    <w:semiHidden/>
+    <w:unhideWhenUsed/>
+    <w:rsid w:val="009B216F"/>
+    <w:rPr>
+      <w:color w:val="0000FF"/>
+      <w:u w:val="single"/>
+    </w:rPr>
+  </w:style>
+  <w:style w:type="character" w:styleId="HTMLCode">
+    <w:name w:val="HTML Code"/>
+    <w:basedOn w:val="Absatz-Standardschriftart"/>
+    <w:uiPriority w:val="99"/>
+    <w:semiHidden/>
+    <w:unhideWhenUsed/>
+    <w:rsid w:val="009B216F"/>
+    <w:rPr>
+      <w:rFonts w:ascii="Courier New" w:eastAsia="Times New Roman" w:hAnsi="Courier New" w:cs="Courier New"/>
+      <w:sz w:val="20"/>
+      <w:szCs w:val="20"/>
+    </w:rPr>
+  </w:style>
+  <w:style w:type="character" w:styleId="Fett">
+    <w:name w:val="Strong"/>
+    <w:basedOn w:val="Absatz-Standardschriftart"/>
+    <w:uiPriority w:val="22"/>
+    <w:qFormat/>
+    <w:rsid w:val="009B216F"/>
+    <w:rPr>
+      <w:b/>
+      <w:bCs/>
+    </w:rPr>
+  </w:style>
+  <w:style w:type="paragraph" w:styleId="HTMLVorformatiert">
+    <w:name w:val="HTML Preformatted"/>
+    <w:basedOn w:val="Standard"/>
+    <w:link w:val="HTMLVorformatiertZchn"/>
+    <w:uiPriority w:val="99"/>
+    <w:semiHidden/>
+    <w:unhideWhenUsed/>
+    <w:rsid w:val="009B216F"/>
+    <w:pPr>
+      <w:tabs>
+        <w:tab w:val="left" w:pos="916"/>
+        <w:tab w:val="left" w:pos="1832"/>
+        <w:tab w:val="left" w:pos="2748"/>
+        <w:tab w:val="left" w:pos="3664"/>
+        <w:tab w:val="left" w:pos="4580"/>
+        <w:tab w:val="left" w:pos="5496"/>
+        <w:tab w:val="left" w:pos="6412"/>
+        <w:tab w:val="left" w:pos="7328"/>
+        <w:tab w:val="left" w:pos="8244"/>
+        <w:tab w:val="left" w:pos="9160"/>
+        <w:tab w:val="left" w:pos="10076"/>
+        <w:tab w:val="left" w:pos="10992"/>
+        <w:tab w:val="left" w:pos="11908"/>
+        <w:tab w:val="left" w:pos="12824"/>
+        <w:tab w:val="left" w:pos="13740"/>
+        <w:tab w:val="left" w:pos="14656"/>
+      </w:tabs>
+      <w:spacing w:after="0" w:line="240" w:lineRule="auto"/>
+    </w:pPr>
+    <w:rPr>
+      <w:rFonts w:ascii="Courier New" w:eastAsia="Times New Roman" w:hAnsi="Courier New" w:cs="Courier New"/>
+      <w:sz w:val="20"/>
+      <w:szCs w:val="20"/>
+      <w:lang w:eastAsia="de-CH"/>
+    </w:rPr>
+  </w:style>
+  <w:style w:type="character" w:customStyle="1" w:styleId="HTMLVorformatiertZchn">
+    <w:name w:val="HTML Vorformatiert Zchn"/>
+    <w:basedOn w:val="Absatz-Standardschriftart"/>
+    <w:link w:val="HTMLVorformatiert"/>
+    <w:uiPriority w:val="99"/>
+    <w:semiHidden/>
+    <w:rsid w:val="009B216F"/>
+    <w:rPr>
+      <w:rFonts w:ascii="Courier New" w:eastAsia="Times New Roman" w:hAnsi="Courier New" w:cs="Courier New"/>
+      <w:sz w:val="20"/>
+      <w:szCs w:val="20"/>
+      <w:lang w:eastAsia="de-CH"/>
+    </w:rPr>
+  </w:style>
+  <w:style w:type="character" w:customStyle="1" w:styleId="pln">
+    <w:name w:val="pln"/>
+    <w:basedOn w:val="Absatz-Standardschriftart"/>
+    <w:rsid w:val="009B216F"/>
+  </w:style>
+  <w:style w:type="character" w:customStyle="1" w:styleId="pun">
+    <w:name w:val="pun"/>
+    <w:basedOn w:val="Absatz-Standardschriftart"/>
+    <w:rsid w:val="009B216F"/>
+  </w:style>
+  <w:style w:type="paragraph" w:styleId="Sprechblasentext">
+    <w:name w:val="Balloon Text"/>
+    <w:basedOn w:val="Standard"/>
+    <w:link w:val="SprechblasentextZchn"/>
+    <w:uiPriority w:val="99"/>
+    <w:semiHidden/>
+    <w:unhideWhenUsed/>
+    <w:rsid w:val="009B216F"/>
+    <w:pPr>
+      <w:spacing w:after="0" w:line="240" w:lineRule="auto"/>
+    </w:pPr>
+    <w:rPr>
+      <w:rFonts w:ascii="Tahoma" w:hAnsi="Tahoma" w:cs="Tahoma"/>
+      <w:sz w:val="16"/>
+      <w:szCs w:val="16"/>
+    </w:rPr>
+  </w:style>
+  <w:style w:type="character" w:customStyle="1" w:styleId="SprechblasentextZchn">
+    <w:name w:val="Sprechblasentext Zchn"/>
+    <w:basedOn w:val="Absatz-Standardschriftart"/>
+    <w:link w:val="Sprechblasentext"/>
+    <w:uiPriority w:val="99"/>
+    <w:semiHidden/>
+    <w:rsid w:val="009B216F"/>
+    <w:rPr>
+      <w:rFonts w:ascii="Tahoma" w:hAnsi="Tahoma" w:cs="Tahoma"/>
+      <w:sz w:val="16"/>
+      <w:szCs w:val="16"/>
+    </w:rPr>
+  </w:style>
+  <w:style w:type="character" w:customStyle="1" w:styleId="berschrift1Zchn">
+    <w:name w:val="Überschrift 1 Zchn"/>
+    <w:basedOn w:val="Absatz-Standardschriftart"/>
+    <w:link w:val="berschrift1"/>
+    <w:uiPriority w:val="9"/>
+    <w:rsid w:val="009B216F"/>
+    <w:rPr>
+      <w:rFonts w:asciiTheme="majorHAnsi" w:eastAsiaTheme="majorEastAsia" w:hAnsiTheme="majorHAnsi" w:cstheme="majorBidi"/>
+      <w:b/>
+      <w:bCs/>
+      <w:color w:val="365F91" w:themeColor="accent1" w:themeShade="BF"/>
+      <w:sz w:val="28"/>
+      <w:szCs w:val="28"/>
+    </w:rPr>
+  </w:style>
+  <w:style w:type="character" w:customStyle="1" w:styleId="berschrift3Zchn">
+    <w:name w:val="Überschrift 3 Zchn"/>
+    <w:basedOn w:val="Absatz-Standardschriftart"/>
+    <w:link w:val="berschrift3"/>
+    <w:uiPriority w:val="9"/>
+    <w:rsid w:val="009B216F"/>
+    <w:rPr>
+      <w:rFonts w:asciiTheme="majorHAnsi" w:eastAsiaTheme="majorEastAsia" w:hAnsiTheme="majorHAnsi" w:cstheme="majorBidi"/>
+      <w:b/>
+      <w:bCs/>
+      <w:color w:val="4F81BD" w:themeColor="accent1"/>
     </w:rPr>
   </w:style>
 </w:styles>
@@ -419,6 +1346,71 @@
     <w:name w:val="Normal"/>
     <w:qFormat/>
   </w:style>
+  <w:style w:type="paragraph" w:styleId="berschrift1">
+    <w:name w:val="heading 1"/>
+    <w:basedOn w:val="Standard"/>
+    <w:next w:val="Standard"/>
+    <w:link w:val="berschrift1Zchn"/>
+    <w:uiPriority w:val="9"/>
+    <w:qFormat/>
+    <w:rsid w:val="009B216F"/>
+    <w:pPr>
+      <w:keepNext/>
+      <w:keepLines/>
+      <w:spacing w:before="480" w:after="0"/>
+      <w:outlineLvl w:val="0"/>
+    </w:pPr>
+    <w:rPr>
+      <w:rFonts w:asciiTheme="majorHAnsi" w:eastAsiaTheme="majorEastAsia" w:hAnsiTheme="majorHAnsi" w:cstheme="majorBidi"/>
+      <w:b/>
+      <w:bCs/>
+      <w:color w:val="365F91" w:themeColor="accent1" w:themeShade="BF"/>
+      <w:sz w:val="28"/>
+      <w:szCs w:val="28"/>
+    </w:rPr>
+  </w:style>
+  <w:style w:type="paragraph" w:styleId="berschrift2">
+    <w:name w:val="heading 2"/>
+    <w:basedOn w:val="Standard"/>
+    <w:link w:val="berschrift2Zchn"/>
+    <w:uiPriority w:val="9"/>
+    <w:qFormat/>
+    <w:rsid w:val="009B216F"/>
+    <w:pPr>
+      <w:spacing w:before="100" w:beforeAutospacing="1" w:after="100" w:afterAutospacing="1" w:line="240" w:lineRule="auto"/>
+      <w:outlineLvl w:val="1"/>
+    </w:pPr>
+    <w:rPr>
+      <w:rFonts w:ascii="Times New Roman" w:eastAsia="Times New Roman" w:hAnsi="Times New Roman" w:cs="Times New Roman"/>
+      <w:b/>
+      <w:bCs/>
+      <w:sz w:val="36"/>
+      <w:szCs w:val="36"/>
+      <w:lang w:eastAsia="de-CH"/>
+    </w:rPr>
+  </w:style>
+  <w:style w:type="paragraph" w:styleId="berschrift3">
+    <w:name w:val="heading 3"/>
+    <w:basedOn w:val="Standard"/>
+    <w:next w:val="Standard"/>
+    <w:link w:val="berschrift3Zchn"/>
+    <w:uiPriority w:val="9"/>
+    <w:unhideWhenUsed/>
+    <w:qFormat/>
+    <w:rsid w:val="009B216F"/>
+    <w:pPr>
+      <w:keepNext/>
+      <w:keepLines/>
+      <w:spacing w:before="200" w:after="0"/>
+      <w:outlineLvl w:val="2"/>
+    </w:pPr>
+    <w:rPr>
+      <w:rFonts w:asciiTheme="majorHAnsi" w:eastAsiaTheme="majorEastAsia" w:hAnsiTheme="majorHAnsi" w:cstheme="majorBidi"/>
+      <w:b/>
+      <w:bCs/>
+      <w:color w:val="4F81BD" w:themeColor="accent1"/>
+    </w:rPr>
+  </w:style>
   <w:style w:type="character" w:default="1" w:styleId="Absatz-Standardschriftart">
     <w:name w:val="Default Paragraph Font"/>
     <w:uiPriority w:val="1"/>
@@ -483,6 +1475,197 @@
       <w:kern w:val="28"/>
       <w:sz w:val="52"/>
       <w:szCs w:val="52"/>
+    </w:rPr>
+  </w:style>
+  <w:style w:type="character" w:customStyle="1" w:styleId="berschrift2Zchn">
+    <w:name w:val="Überschrift 2 Zchn"/>
+    <w:basedOn w:val="Absatz-Standardschriftart"/>
+    <w:link w:val="berschrift2"/>
+    <w:uiPriority w:val="9"/>
+    <w:rsid w:val="009B216F"/>
+    <w:rPr>
+      <w:rFonts w:ascii="Times New Roman" w:eastAsia="Times New Roman" w:hAnsi="Times New Roman" w:cs="Times New Roman"/>
+      <w:b/>
+      <w:bCs/>
+      <w:sz w:val="36"/>
+      <w:szCs w:val="36"/>
+      <w:lang w:eastAsia="de-CH"/>
+    </w:rPr>
+  </w:style>
+  <w:style w:type="paragraph" w:styleId="StandardWeb">
+    <w:name w:val="Normal (Web)"/>
+    <w:basedOn w:val="Standard"/>
+    <w:uiPriority w:val="99"/>
+    <w:semiHidden/>
+    <w:unhideWhenUsed/>
+    <w:rsid w:val="009B216F"/>
+    <w:pPr>
+      <w:spacing w:before="100" w:beforeAutospacing="1" w:after="100" w:afterAutospacing="1" w:line="240" w:lineRule="auto"/>
+    </w:pPr>
+    <w:rPr>
+      <w:rFonts w:ascii="Times New Roman" w:eastAsia="Times New Roman" w:hAnsi="Times New Roman" w:cs="Times New Roman"/>
+      <w:sz w:val="24"/>
+      <w:szCs w:val="24"/>
+      <w:lang w:eastAsia="de-CH"/>
+    </w:rPr>
+  </w:style>
+  <w:style w:type="character" w:customStyle="1" w:styleId="apple-converted-space">
+    <w:name w:val="apple-converted-space"/>
+    <w:basedOn w:val="Absatz-Standardschriftart"/>
+    <w:rsid w:val="009B216F"/>
+  </w:style>
+  <w:style w:type="character" w:styleId="Hyperlink">
+    <w:name w:val="Hyperlink"/>
+    <w:basedOn w:val="Absatz-Standardschriftart"/>
+    <w:uiPriority w:val="99"/>
+    <w:semiHidden/>
+    <w:unhideWhenUsed/>
+    <w:rsid w:val="009B216F"/>
+    <w:rPr>
+      <w:color w:val="0000FF"/>
+      <w:u w:val="single"/>
+    </w:rPr>
+  </w:style>
+  <w:style w:type="character" w:styleId="HTMLCode">
+    <w:name w:val="HTML Code"/>
+    <w:basedOn w:val="Absatz-Standardschriftart"/>
+    <w:uiPriority w:val="99"/>
+    <w:semiHidden/>
+    <w:unhideWhenUsed/>
+    <w:rsid w:val="009B216F"/>
+    <w:rPr>
+      <w:rFonts w:ascii="Courier New" w:eastAsia="Times New Roman" w:hAnsi="Courier New" w:cs="Courier New"/>
+      <w:sz w:val="20"/>
+      <w:szCs w:val="20"/>
+    </w:rPr>
+  </w:style>
+  <w:style w:type="character" w:styleId="Fett">
+    <w:name w:val="Strong"/>
+    <w:basedOn w:val="Absatz-Standardschriftart"/>
+    <w:uiPriority w:val="22"/>
+    <w:qFormat/>
+    <w:rsid w:val="009B216F"/>
+    <w:rPr>
+      <w:b/>
+      <w:bCs/>
+    </w:rPr>
+  </w:style>
+  <w:style w:type="paragraph" w:styleId="HTMLVorformatiert">
+    <w:name w:val="HTML Preformatted"/>
+    <w:basedOn w:val="Standard"/>
+    <w:link w:val="HTMLVorformatiertZchn"/>
+    <w:uiPriority w:val="99"/>
+    <w:semiHidden/>
+    <w:unhideWhenUsed/>
+    <w:rsid w:val="009B216F"/>
+    <w:pPr>
+      <w:tabs>
+        <w:tab w:val="left" w:pos="916"/>
+        <w:tab w:val="left" w:pos="1832"/>
+        <w:tab w:val="left" w:pos="2748"/>
+        <w:tab w:val="left" w:pos="3664"/>
+        <w:tab w:val="left" w:pos="4580"/>
+        <w:tab w:val="left" w:pos="5496"/>
+        <w:tab w:val="left" w:pos="6412"/>
+        <w:tab w:val="left" w:pos="7328"/>
+        <w:tab w:val="left" w:pos="8244"/>
+        <w:tab w:val="left" w:pos="9160"/>
+        <w:tab w:val="left" w:pos="10076"/>
+        <w:tab w:val="left" w:pos="10992"/>
+        <w:tab w:val="left" w:pos="11908"/>
+        <w:tab w:val="left" w:pos="12824"/>
+        <w:tab w:val="left" w:pos="13740"/>
+        <w:tab w:val="left" w:pos="14656"/>
+      </w:tabs>
+      <w:spacing w:after="0" w:line="240" w:lineRule="auto"/>
+    </w:pPr>
+    <w:rPr>
+      <w:rFonts w:ascii="Courier New" w:eastAsia="Times New Roman" w:hAnsi="Courier New" w:cs="Courier New"/>
+      <w:sz w:val="20"/>
+      <w:szCs w:val="20"/>
+      <w:lang w:eastAsia="de-CH"/>
+    </w:rPr>
+  </w:style>
+  <w:style w:type="character" w:customStyle="1" w:styleId="HTMLVorformatiertZchn">
+    <w:name w:val="HTML Vorformatiert Zchn"/>
+    <w:basedOn w:val="Absatz-Standardschriftart"/>
+    <w:link w:val="HTMLVorformatiert"/>
+    <w:uiPriority w:val="99"/>
+    <w:semiHidden/>
+    <w:rsid w:val="009B216F"/>
+    <w:rPr>
+      <w:rFonts w:ascii="Courier New" w:eastAsia="Times New Roman" w:hAnsi="Courier New" w:cs="Courier New"/>
+      <w:sz w:val="20"/>
+      <w:szCs w:val="20"/>
+      <w:lang w:eastAsia="de-CH"/>
+    </w:rPr>
+  </w:style>
+  <w:style w:type="character" w:customStyle="1" w:styleId="pln">
+    <w:name w:val="pln"/>
+    <w:basedOn w:val="Absatz-Standardschriftart"/>
+    <w:rsid w:val="009B216F"/>
+  </w:style>
+  <w:style w:type="character" w:customStyle="1" w:styleId="pun">
+    <w:name w:val="pun"/>
+    <w:basedOn w:val="Absatz-Standardschriftart"/>
+    <w:rsid w:val="009B216F"/>
+  </w:style>
+  <w:style w:type="paragraph" w:styleId="Sprechblasentext">
+    <w:name w:val="Balloon Text"/>
+    <w:basedOn w:val="Standard"/>
+    <w:link w:val="SprechblasentextZchn"/>
+    <w:uiPriority w:val="99"/>
+    <w:semiHidden/>
+    <w:unhideWhenUsed/>
+    <w:rsid w:val="009B216F"/>
+    <w:pPr>
+      <w:spacing w:after="0" w:line="240" w:lineRule="auto"/>
+    </w:pPr>
+    <w:rPr>
+      <w:rFonts w:ascii="Tahoma" w:hAnsi="Tahoma" w:cs="Tahoma"/>
+      <w:sz w:val="16"/>
+      <w:szCs w:val="16"/>
+    </w:rPr>
+  </w:style>
+  <w:style w:type="character" w:customStyle="1" w:styleId="SprechblasentextZchn">
+    <w:name w:val="Sprechblasentext Zchn"/>
+    <w:basedOn w:val="Absatz-Standardschriftart"/>
+    <w:link w:val="Sprechblasentext"/>
+    <w:uiPriority w:val="99"/>
+    <w:semiHidden/>
+    <w:rsid w:val="009B216F"/>
+    <w:rPr>
+      <w:rFonts w:ascii="Tahoma" w:hAnsi="Tahoma" w:cs="Tahoma"/>
+      <w:sz w:val="16"/>
+      <w:szCs w:val="16"/>
+    </w:rPr>
+  </w:style>
+  <w:style w:type="character" w:customStyle="1" w:styleId="berschrift1Zchn">
+    <w:name w:val="Überschrift 1 Zchn"/>
+    <w:basedOn w:val="Absatz-Standardschriftart"/>
+    <w:link w:val="berschrift1"/>
+    <w:uiPriority w:val="9"/>
+    <w:rsid w:val="009B216F"/>
+    <w:rPr>
+      <w:rFonts w:asciiTheme="majorHAnsi" w:eastAsiaTheme="majorEastAsia" w:hAnsiTheme="majorHAnsi" w:cstheme="majorBidi"/>
+      <w:b/>
+      <w:bCs/>
+      <w:color w:val="365F91" w:themeColor="accent1" w:themeShade="BF"/>
+      <w:sz w:val="28"/>
+      <w:szCs w:val="28"/>
+    </w:rPr>
+  </w:style>
+  <w:style w:type="character" w:customStyle="1" w:styleId="berschrift3Zchn">
+    <w:name w:val="Überschrift 3 Zchn"/>
+    <w:basedOn w:val="Absatz-Standardschriftart"/>
+    <w:link w:val="berschrift3"/>
+    <w:uiPriority w:val="9"/>
+    <w:rsid w:val="009B216F"/>
+    <w:rPr>
+      <w:rFonts w:asciiTheme="majorHAnsi" w:eastAsiaTheme="majorEastAsia" w:hAnsiTheme="majorHAnsi" w:cstheme="majorBidi"/>
+      <w:b/>
+      <w:bCs/>
+      <w:color w:val="4F81BD" w:themeColor="accent1"/>
     </w:rPr>
   </w:style>
 </w:styles>

</xml_diff>